<commit_message>
I am really bad at version control
</commit_message>
<xml_diff>
--- a/Misc/26 May to 30 May.docx
+++ b/Misc/26 May to 30 May.docx
@@ -82,7 +82,7 @@
                     <pic:cNvPicPr/>
                   </pic:nvPicPr>
                   <pic:blipFill>
-                    <a:blip r:embed="rId4" cstate="print">
+                    <a:blip r:embed="rId5" cstate="print">
                       <a:extLst>
                         <a:ext uri="{28A0092B-C50C-407E-A947-70E740481C1C}">
                           <a14:useLocalDpi xmlns:a14="http://schemas.microsoft.com/office/drawing/2010/main" val="0"/>
@@ -146,60 +146,6 @@
                 <pic:pic xmlns:pic="http://schemas.openxmlformats.org/drawingml/2006/picture">
                   <pic:nvPicPr>
                     <pic:cNvPr id="2" name="histogram 5-28.jpg"/>
-                    <pic:cNvPicPr/>
-                  </pic:nvPicPr>
-                  <pic:blipFill>
-                    <a:blip r:embed="rId5" cstate="print">
-                      <a:extLst>
-                        <a:ext uri="{28A0092B-C50C-407E-A947-70E740481C1C}">
-                          <a14:useLocalDpi xmlns:a14="http://schemas.microsoft.com/office/drawing/2010/main" val="0"/>
-                        </a:ext>
-                      </a:extLst>
-                    </a:blip>
-                    <a:stretch>
-                      <a:fillRect/>
-                    </a:stretch>
-                  </pic:blipFill>
-                  <pic:spPr>
-                    <a:xfrm>
-                      <a:off x="0" y="0"/>
-                      <a:ext cx="5943600" cy="3108325"/>
-                    </a:xfrm>
-                    <a:prstGeom prst="rect">
-                      <a:avLst/>
-                    </a:prstGeom>
-                  </pic:spPr>
-                </pic:pic>
-              </a:graphicData>
-            </a:graphic>
-          </wp:inline>
-        </w:drawing>
-      </w:r>
-    </w:p>
-    <w:p>
-      <w:r>
-        <w:t>I decided I wanted a more fundamental way of evaluating the policies. I wrote a program to generate 10,000 allowable initial states, score each one and for each one implement the policy. Assuming no other agents changed targets in the interim, this was repeated 9 mo</w:t>
-      </w:r>
-      <w:r>
-        <w:t>re times for each initial state. Plotting the mean error across all 10,000 states at each iteration, we would expect a trend of improvement with each iteration. That is not what we see though.</w:t>
-      </w:r>
-      <w:r>
-        <w:rPr>
-          <w:noProof/>
-        </w:rPr>
-        <w:drawing>
-          <wp:inline distT="0" distB="0" distL="0" distR="0">
-            <wp:extent cx="5943600" cy="3108325"/>
-            <wp:effectExtent l="0" t="0" r="0" b="0"/>
-            <wp:docPr id="3" name="Picture 3"/>
-            <wp:cNvGraphicFramePr>
-              <a:graphicFrameLocks xmlns:a="http://schemas.openxmlformats.org/drawingml/2006/main" noChangeAspect="1"/>
-            </wp:cNvGraphicFramePr>
-            <a:graphic xmlns:a="http://schemas.openxmlformats.org/drawingml/2006/main">
-              <a:graphicData uri="http://schemas.openxmlformats.org/drawingml/2006/picture">
-                <pic:pic xmlns:pic="http://schemas.openxmlformats.org/drawingml/2006/picture">
-                  <pic:nvPicPr>
-                    <pic:cNvPr id="3" name="mean_error_5_29.jpg"/>
                     <pic:cNvPicPr/>
                   </pic:nvPicPr>
                   <pic:blipFill>
@@ -232,6 +178,60 @@
     </w:p>
     <w:p>
       <w:r>
+        <w:t>I decided I wanted a more fundamental way of evaluating the policies. I wrote a program to generate 10,000 allowable initial states, score each one and for each one implement the policy. Assuming no other agents changed targets in the interim, this was repeated 9 mo</w:t>
+      </w:r>
+      <w:r>
+        <w:t>re times for each initial state. Plotting the mean error across all 10,000 states at each iteration, we would expect a trend of improvement with each iteration. That is not what we see though.</w:t>
+      </w:r>
+      <w:r>
+        <w:rPr>
+          <w:noProof/>
+        </w:rPr>
+        <w:drawing>
+          <wp:inline distT="0" distB="0" distL="0" distR="0">
+            <wp:extent cx="5943600" cy="3108325"/>
+            <wp:effectExtent l="0" t="0" r="0" b="0"/>
+            <wp:docPr id="3" name="Picture 3"/>
+            <wp:cNvGraphicFramePr>
+              <a:graphicFrameLocks xmlns:a="http://schemas.openxmlformats.org/drawingml/2006/main" noChangeAspect="1"/>
+            </wp:cNvGraphicFramePr>
+            <a:graphic xmlns:a="http://schemas.openxmlformats.org/drawingml/2006/main">
+              <a:graphicData uri="http://schemas.openxmlformats.org/drawingml/2006/picture">
+                <pic:pic xmlns:pic="http://schemas.openxmlformats.org/drawingml/2006/picture">
+                  <pic:nvPicPr>
+                    <pic:cNvPr id="3" name="mean_error_5_29.jpg"/>
+                    <pic:cNvPicPr/>
+                  </pic:nvPicPr>
+                  <pic:blipFill>
+                    <a:blip r:embed="rId7" cstate="print">
+                      <a:extLst>
+                        <a:ext uri="{28A0092B-C50C-407E-A947-70E740481C1C}">
+                          <a14:useLocalDpi xmlns:a14="http://schemas.microsoft.com/office/drawing/2010/main" val="0"/>
+                        </a:ext>
+                      </a:extLst>
+                    </a:blip>
+                    <a:stretch>
+                      <a:fillRect/>
+                    </a:stretch>
+                  </pic:blipFill>
+                  <pic:spPr>
+                    <a:xfrm>
+                      <a:off x="0" y="0"/>
+                      <a:ext cx="5943600" cy="3108325"/>
+                    </a:xfrm>
+                    <a:prstGeom prst="rect">
+                      <a:avLst/>
+                    </a:prstGeom>
+                  </pic:spPr>
+                </pic:pic>
+              </a:graphicData>
+            </a:graphic>
+          </wp:inline>
+        </w:drawing>
+      </w:r>
+    </w:p>
+    <w:p>
+      <w:r>
         <w:t xml:space="preserve">I went through the policy by hand next. Of the </w:t>
       </w:r>
       <w:r>
@@ -259,6 +259,447 @@
     <w:p>
       <w:r>
         <w:lastRenderedPageBreak/>
+        <w:t>I also spent a good deal of time talking with Dr. Brink about how the problem is framed and this is what we came up with. (I believe he mentioned you guys had discussed this earlier this week)</w:t>
+      </w:r>
+      <w:r>
+        <w:br/>
+      </w:r>
+      <w:r>
+        <w:t>Previously just had total weapons needed per target and attempted to have agents self-select targets based on that one number. This framework would replace that.</w:t>
+      </w:r>
+    </w:p>
+    <w:p>
+      <w:r>
+        <w:t>Targets are assigned to tiers</w:t>
+      </w:r>
+    </w:p>
+    <w:p>
+      <w:pPr>
+        <w:pStyle w:val="ListParagraph"/>
+        <w:numPr>
+          <w:ilvl w:val="0"/>
+          <w:numId w:val="1"/>
+        </w:numPr>
+      </w:pPr>
+      <w:r>
+        <w:t>Tiers are sorted by priority</w:t>
+      </w:r>
+    </w:p>
+    <w:p>
+      <w:pPr>
+        <w:pStyle w:val="ListParagraph"/>
+        <w:numPr>
+          <w:ilvl w:val="0"/>
+          <w:numId w:val="1"/>
+        </w:numPr>
+      </w:pPr>
+      <w:r>
+        <w:t xml:space="preserve">Tiers delineated by required </w:t>
+      </w:r>
+      <w:proofErr w:type="spellStart"/>
+      <w:r>
+        <w:t>Pk</w:t>
+      </w:r>
+      <w:proofErr w:type="spellEnd"/>
+      <w:r>
+        <w:t xml:space="preserve"> for that tier</w:t>
+      </w:r>
+    </w:p>
+    <w:p>
+      <w:pPr>
+        <w:pStyle w:val="ListParagraph"/>
+        <w:numPr>
+          <w:ilvl w:val="0"/>
+          <w:numId w:val="1"/>
+        </w:numPr>
+      </w:pPr>
+      <w:r>
+        <w:t>Begin filling lower tiers when above tier is satisfied or unreachable</w:t>
+      </w:r>
+    </w:p>
+    <w:p>
+      <w:r>
+        <w:t xml:space="preserve">Many factors effect </w:t>
+      </w:r>
+      <w:proofErr w:type="spellStart"/>
+      <w:r>
+        <w:t>Pk</w:t>
+      </w:r>
+      <w:proofErr w:type="spellEnd"/>
+    </w:p>
+    <w:p>
+      <w:pPr>
+        <w:pStyle w:val="ListParagraph"/>
+        <w:numPr>
+          <w:ilvl w:val="0"/>
+          <w:numId w:val="2"/>
+        </w:numPr>
+      </w:pPr>
+      <w:r>
+        <w:t>Effectiveness of weapons (</w:t>
+      </w:r>
+      <w:proofErr w:type="spellStart"/>
+      <w:r>
+        <w:t>Pk</w:t>
+      </w:r>
+      <w:r>
+        <w:rPr>
+          <w:vertAlign w:val="subscript"/>
+        </w:rPr>
+        <w:t>i</w:t>
+      </w:r>
+      <w:proofErr w:type="spellEnd"/>
+      <w:r>
+        <w:t>)</w:t>
+      </w:r>
+    </w:p>
+    <w:p>
+      <w:pPr>
+        <w:pStyle w:val="ListParagraph"/>
+        <w:numPr>
+          <w:ilvl w:val="0"/>
+          <w:numId w:val="2"/>
+        </w:numPr>
+      </w:pPr>
+      <w:r>
+        <w:t>Likelihood of weapon reaching target (1-A</w:t>
+      </w:r>
+      <w:r>
+        <w:rPr>
+          <w:vertAlign w:val="subscript"/>
+        </w:rPr>
+        <w:t>i</w:t>
+      </w:r>
+      <w:r>
+        <w:t>)</w:t>
+      </w:r>
+    </w:p>
+    <w:p>
+      <w:pPr>
+        <w:pStyle w:val="ListParagraph"/>
+        <w:numPr>
+          <w:ilvl w:val="0"/>
+          <w:numId w:val="2"/>
+        </w:numPr>
+      </w:pPr>
+      <w:r>
+        <w:t>Combination of weapons (possibly synchronicity)</w:t>
+      </w:r>
+    </w:p>
+    <w:p>
+      <w:pPr>
+        <w:pStyle w:val="ListParagraph"/>
+        <w:numPr>
+          <w:ilvl w:val="0"/>
+          <w:numId w:val="2"/>
+        </w:numPr>
+      </w:pPr>
+      <w:r>
+        <w:t xml:space="preserve">Make decisions based on effective change in </w:t>
+      </w:r>
+      <w:proofErr w:type="spellStart"/>
+      <w:r>
+        <w:t>Pk</w:t>
+      </w:r>
+      <w:proofErr w:type="spellEnd"/>
+      <w:r>
+        <w:t xml:space="preserve"> for each target and target priority</w:t>
+      </w:r>
+    </w:p>
+    <w:p>
+      <w:pPr>
+        <w:pStyle w:val="ListParagraph"/>
+        <w:numPr>
+          <w:ilvl w:val="0"/>
+          <w:numId w:val="2"/>
+        </w:numPr>
+      </w:pPr>
+      <m:oMath>
+        <m:r>
+          <w:rPr>
+            <w:rFonts w:ascii="Cambria Math" w:hAnsi="Cambria Math"/>
+          </w:rPr>
+          <m:t xml:space="preserve">Pk=1- </m:t>
+        </m:r>
+        <m:nary>
+          <m:naryPr>
+            <m:chr m:val="∏"/>
+            <m:limLoc m:val="undOvr"/>
+            <m:supHide m:val="1"/>
+            <m:ctrlPr>
+              <w:rPr>
+                <w:rFonts w:ascii="Cambria Math" w:hAnsi="Cambria Math"/>
+                <w:i/>
+              </w:rPr>
+            </m:ctrlPr>
+          </m:naryPr>
+          <m:sub>
+            <m:r>
+              <w:rPr>
+                <w:rFonts w:ascii="Cambria Math" w:hAnsi="Cambria Math"/>
+              </w:rPr>
+              <m:t>i</m:t>
+            </m:r>
+          </m:sub>
+          <m:sup/>
+          <m:e>
+            <m:r>
+              <w:rPr>
+                <w:rFonts w:ascii="Cambria Math" w:hAnsi="Cambria Math"/>
+              </w:rPr>
+              <m:t>(1-</m:t>
+            </m:r>
+            <m:sSub>
+              <m:sSubPr>
+                <m:ctrlPr>
+                  <w:rPr>
+                    <w:rFonts w:ascii="Cambria Math" w:hAnsi="Cambria Math"/>
+                    <w:i/>
+                  </w:rPr>
+                </m:ctrlPr>
+              </m:sSubPr>
+              <m:e>
+                <m:r>
+                  <w:rPr>
+                    <w:rFonts w:ascii="Cambria Math" w:hAnsi="Cambria Math"/>
+                  </w:rPr>
+                  <m:t>Pk</m:t>
+                </m:r>
+              </m:e>
+              <m:sub>
+                <m:r>
+                  <w:rPr>
+                    <w:rFonts w:ascii="Cambria Math" w:hAnsi="Cambria Math"/>
+                  </w:rPr>
+                  <m:t>i</m:t>
+                </m:r>
+              </m:sub>
+            </m:sSub>
+            <m:r>
+              <w:rPr>
+                <w:rFonts w:ascii="Cambria Math" w:hAnsi="Cambria Math"/>
+              </w:rPr>
+              <m:t>+</m:t>
+            </m:r>
+            <m:sSub>
+              <m:sSubPr>
+                <m:ctrlPr>
+                  <w:rPr>
+                    <w:rFonts w:ascii="Cambria Math" w:hAnsi="Cambria Math"/>
+                    <w:i/>
+                  </w:rPr>
+                </m:ctrlPr>
+              </m:sSubPr>
+              <m:e>
+                <m:r>
+                  <w:rPr>
+                    <w:rFonts w:ascii="Cambria Math" w:hAnsi="Cambria Math"/>
+                  </w:rPr>
+                  <m:t>Pk</m:t>
+                </m:r>
+              </m:e>
+              <m:sub>
+                <m:r>
+                  <w:rPr>
+                    <w:rFonts w:ascii="Cambria Math" w:hAnsi="Cambria Math"/>
+                  </w:rPr>
+                  <m:t>i</m:t>
+                </m:r>
+              </m:sub>
+            </m:sSub>
+            <m:sSub>
+              <m:sSubPr>
+                <m:ctrlPr>
+                  <w:rPr>
+                    <w:rFonts w:ascii="Cambria Math" w:hAnsi="Cambria Math"/>
+                    <w:i/>
+                  </w:rPr>
+                </m:ctrlPr>
+              </m:sSubPr>
+              <m:e>
+                <m:r>
+                  <w:rPr>
+                    <w:rFonts w:ascii="Cambria Math" w:hAnsi="Cambria Math"/>
+                  </w:rPr>
+                  <m:t>A</m:t>
+                </m:r>
+              </m:e>
+              <m:sub>
+                <m:r>
+                  <w:rPr>
+                    <w:rFonts w:ascii="Cambria Math" w:hAnsi="Cambria Math"/>
+                  </w:rPr>
+                  <m:t>i</m:t>
+                </m:r>
+              </m:sub>
+            </m:sSub>
+            <m:r>
+              <w:rPr>
+                <w:rFonts w:ascii="Cambria Math" w:hAnsi="Cambria Math"/>
+              </w:rPr>
+              <m:t>)</m:t>
+            </m:r>
+          </m:e>
+        </m:nary>
+      </m:oMath>
+    </w:p>
+    <w:p>
+      <w:pPr>
+        <w:pStyle w:val="ListParagraph"/>
+        <w:numPr>
+          <w:ilvl w:val="0"/>
+          <w:numId w:val="2"/>
+        </w:numPr>
+      </w:pPr>
+      <w:r>
+        <w:t>Example:</w:t>
+      </w:r>
+    </w:p>
+    <w:p>
+      <w:pPr>
+        <w:pStyle w:val="ListParagraph"/>
+        <w:numPr>
+          <w:ilvl w:val="1"/>
+          <w:numId w:val="2"/>
+        </w:numPr>
+      </w:pPr>
+      <w:r>
+        <w:t xml:space="preserve">One weapon has </w:t>
+      </w:r>
+      <w:proofErr w:type="spellStart"/>
+      <w:r>
+        <w:t>Pk</w:t>
+      </w:r>
+      <w:proofErr w:type="spellEnd"/>
+      <w:r>
+        <w:t xml:space="preserve"> of 0.80 and attrition of 0.25, effective </w:t>
+      </w:r>
+      <w:proofErr w:type="spellStart"/>
+      <w:r>
+        <w:t>Pk</w:t>
+      </w:r>
+      <w:proofErr w:type="spellEnd"/>
+      <w:r>
+        <w:t xml:space="preserve"> = 0.60</w:t>
+      </w:r>
+    </w:p>
+    <w:p>
+      <w:pPr>
+        <w:pStyle w:val="ListParagraph"/>
+        <w:numPr>
+          <w:ilvl w:val="1"/>
+          <w:numId w:val="2"/>
+        </w:numPr>
+      </w:pPr>
+      <w:r>
+        <w:t xml:space="preserve">Second weapon has </w:t>
+      </w:r>
+      <w:proofErr w:type="spellStart"/>
+      <w:r>
+        <w:t>Pk</w:t>
+      </w:r>
+      <w:proofErr w:type="spellEnd"/>
+      <w:r>
+        <w:t xml:space="preserve"> of 0.95 and attrition of 0.50, effective </w:t>
+      </w:r>
+      <w:proofErr w:type="spellStart"/>
+      <w:r>
+        <w:t>Pk</w:t>
+      </w:r>
+      <w:proofErr w:type="spellEnd"/>
+      <w:r>
+        <w:t xml:space="preserve">  = 0.475</w:t>
+      </w:r>
+    </w:p>
+    <w:p>
+      <w:pPr>
+        <w:pStyle w:val="ListParagraph"/>
+        <w:numPr>
+          <w:ilvl w:val="1"/>
+          <w:numId w:val="2"/>
+        </w:numPr>
+      </w:pPr>
+      <w:r>
+        <w:t xml:space="preserve">Overall </w:t>
+      </w:r>
+      <w:proofErr w:type="spellStart"/>
+      <w:r>
+        <w:t>Pk</w:t>
+      </w:r>
+      <w:proofErr w:type="spellEnd"/>
+      <w:r>
+        <w:t xml:space="preserve"> on target is 0.79</w:t>
+      </w:r>
+    </w:p>
+    <w:p>
+      <w:r>
+        <w:t>Attrition depends on many factors</w:t>
+      </w:r>
+    </w:p>
+    <w:p>
+      <w:pPr>
+        <w:pStyle w:val="ListParagraph"/>
+        <w:numPr>
+          <w:ilvl w:val="0"/>
+          <w:numId w:val="3"/>
+        </w:numPr>
+      </w:pPr>
+      <w:r>
+        <w:t>Depends on type of weapon</w:t>
+      </w:r>
+    </w:p>
+    <w:p>
+      <w:pPr>
+        <w:pStyle w:val="ListParagraph"/>
+        <w:numPr>
+          <w:ilvl w:val="0"/>
+          <w:numId w:val="3"/>
+        </w:numPr>
+      </w:pPr>
+      <w:r>
+        <w:t>Depends on time in air</w:t>
+      </w:r>
+    </w:p>
+    <w:p>
+      <w:pPr>
+        <w:pStyle w:val="ListParagraph"/>
+        <w:numPr>
+          <w:ilvl w:val="0"/>
+          <w:numId w:val="3"/>
+        </w:numPr>
+      </w:pPr>
+      <w:r>
+        <w:t>Depends on path/defenses</w:t>
+      </w:r>
+    </w:p>
+    <w:p>
+      <w:pPr>
+        <w:pStyle w:val="ListParagraph"/>
+        <w:numPr>
+          <w:ilvl w:val="1"/>
+          <w:numId w:val="3"/>
+        </w:numPr>
+      </w:pPr>
+      <w:r>
+        <w:t>Separate process for path planning?</w:t>
+      </w:r>
+    </w:p>
+    <w:p>
+      <w:pPr>
+        <w:pStyle w:val="ListParagraph"/>
+        <w:numPr>
+          <w:ilvl w:val="0"/>
+          <w:numId w:val="3"/>
+        </w:numPr>
+      </w:pPr>
+      <w:r>
+        <w:t>During engagement can update attrition model and re-plan</w:t>
+      </w:r>
+      <w:bookmarkStart w:id="0" w:name="_GoBack"/>
+      <w:bookmarkEnd w:id="0"/>
+    </w:p>
+    <w:p>
+      <w:r>
         <w:t xml:space="preserve">On the Clustering side of the problem, </w:t>
       </w:r>
       <w:r>
@@ -287,8 +728,6 @@
       <w:r>
         <w:t xml:space="preserve"> framework.</w:t>
       </w:r>
-      <w:bookmarkStart w:id="0" w:name="_GoBack"/>
-      <w:bookmarkEnd w:id="0"/>
     </w:p>
     <w:sectPr>
       <w:pgSz w:w="12240" w:h="15840"/>
@@ -298,6 +737,359 @@
     </w:sectPr>
   </w:body>
 </w:document>
+</file>
+
+<file path=word/numbering.xml><?xml version="1.0" encoding="utf-8"?>
+<w:numbering xmlns:wpc="http://schemas.microsoft.com/office/word/2010/wordprocessingCanvas" xmlns:mc="http://schemas.openxmlformats.org/markup-compatibility/2006" xmlns:o="urn:schemas-microsoft-com:office:office" xmlns:r="http://schemas.openxmlformats.org/officeDocument/2006/relationships" xmlns:m="http://schemas.openxmlformats.org/officeDocument/2006/math" xmlns:v="urn:schemas-microsoft-com:vml" xmlns:wp14="http://schemas.microsoft.com/office/word/2010/wordprocessingDrawing" xmlns:wp="http://schemas.openxmlformats.org/drawingml/2006/wordprocessingDrawing" xmlns:w10="urn:schemas-microsoft-com:office:word" xmlns:w="http://schemas.openxmlformats.org/wordprocessingml/2006/main" xmlns:w14="http://schemas.microsoft.com/office/word/2010/wordml" xmlns:w15="http://schemas.microsoft.com/office/word/2012/wordml" xmlns:wpg="http://schemas.microsoft.com/office/word/2010/wordprocessingGroup" xmlns:wpi="http://schemas.microsoft.com/office/word/2010/wordprocessingInk" xmlns:wne="http://schemas.microsoft.com/office/word/2006/wordml" xmlns:wps="http://schemas.microsoft.com/office/word/2010/wordprocessingShape" mc:Ignorable="w14 w15 wp14">
+  <w:abstractNum w:abstractNumId="0">
+    <w:nsid w:val="223D36CA"/>
+    <w:multiLevelType w:val="hybridMultilevel"/>
+    <w:tmpl w:val="4964F340"/>
+    <w:lvl w:ilvl="0" w:tplc="04090001">
+      <w:start w:val="1"/>
+      <w:numFmt w:val="bullet"/>
+      <w:lvlText w:val=""/>
+      <w:lvlJc w:val="left"/>
+      <w:pPr>
+        <w:ind w:left="1080" w:hanging="360"/>
+      </w:pPr>
+      <w:rPr>
+        <w:rFonts w:ascii="Symbol" w:hAnsi="Symbol" w:hint="default"/>
+      </w:rPr>
+    </w:lvl>
+    <w:lvl w:ilvl="1" w:tplc="04090003">
+      <w:start w:val="1"/>
+      <w:numFmt w:val="bullet"/>
+      <w:lvlText w:val="o"/>
+      <w:lvlJc w:val="left"/>
+      <w:pPr>
+        <w:ind w:left="1800" w:hanging="360"/>
+      </w:pPr>
+      <w:rPr>
+        <w:rFonts w:ascii="Courier New" w:hAnsi="Courier New" w:cs="Courier New" w:hint="default"/>
+      </w:rPr>
+    </w:lvl>
+    <w:lvl w:ilvl="2" w:tplc="04090005" w:tentative="1">
+      <w:start w:val="1"/>
+      <w:numFmt w:val="bullet"/>
+      <w:lvlText w:val=""/>
+      <w:lvlJc w:val="left"/>
+      <w:pPr>
+        <w:ind w:left="2520" w:hanging="360"/>
+      </w:pPr>
+      <w:rPr>
+        <w:rFonts w:ascii="Wingdings" w:hAnsi="Wingdings" w:hint="default"/>
+      </w:rPr>
+    </w:lvl>
+    <w:lvl w:ilvl="3" w:tplc="04090001" w:tentative="1">
+      <w:start w:val="1"/>
+      <w:numFmt w:val="bullet"/>
+      <w:lvlText w:val=""/>
+      <w:lvlJc w:val="left"/>
+      <w:pPr>
+        <w:ind w:left="3240" w:hanging="360"/>
+      </w:pPr>
+      <w:rPr>
+        <w:rFonts w:ascii="Symbol" w:hAnsi="Symbol" w:hint="default"/>
+      </w:rPr>
+    </w:lvl>
+    <w:lvl w:ilvl="4" w:tplc="04090003" w:tentative="1">
+      <w:start w:val="1"/>
+      <w:numFmt w:val="bullet"/>
+      <w:lvlText w:val="o"/>
+      <w:lvlJc w:val="left"/>
+      <w:pPr>
+        <w:ind w:left="3960" w:hanging="360"/>
+      </w:pPr>
+      <w:rPr>
+        <w:rFonts w:ascii="Courier New" w:hAnsi="Courier New" w:cs="Courier New" w:hint="default"/>
+      </w:rPr>
+    </w:lvl>
+    <w:lvl w:ilvl="5" w:tplc="04090005" w:tentative="1">
+      <w:start w:val="1"/>
+      <w:numFmt w:val="bullet"/>
+      <w:lvlText w:val=""/>
+      <w:lvlJc w:val="left"/>
+      <w:pPr>
+        <w:ind w:left="4680" w:hanging="360"/>
+      </w:pPr>
+      <w:rPr>
+        <w:rFonts w:ascii="Wingdings" w:hAnsi="Wingdings" w:hint="default"/>
+      </w:rPr>
+    </w:lvl>
+    <w:lvl w:ilvl="6" w:tplc="04090001" w:tentative="1">
+      <w:start w:val="1"/>
+      <w:numFmt w:val="bullet"/>
+      <w:lvlText w:val=""/>
+      <w:lvlJc w:val="left"/>
+      <w:pPr>
+        <w:ind w:left="5400" w:hanging="360"/>
+      </w:pPr>
+      <w:rPr>
+        <w:rFonts w:ascii="Symbol" w:hAnsi="Symbol" w:hint="default"/>
+      </w:rPr>
+    </w:lvl>
+    <w:lvl w:ilvl="7" w:tplc="04090003" w:tentative="1">
+      <w:start w:val="1"/>
+      <w:numFmt w:val="bullet"/>
+      <w:lvlText w:val="o"/>
+      <w:lvlJc w:val="left"/>
+      <w:pPr>
+        <w:ind w:left="6120" w:hanging="360"/>
+      </w:pPr>
+      <w:rPr>
+        <w:rFonts w:ascii="Courier New" w:hAnsi="Courier New" w:cs="Courier New" w:hint="default"/>
+      </w:rPr>
+    </w:lvl>
+    <w:lvl w:ilvl="8" w:tplc="04090005" w:tentative="1">
+      <w:start w:val="1"/>
+      <w:numFmt w:val="bullet"/>
+      <w:lvlText w:val=""/>
+      <w:lvlJc w:val="left"/>
+      <w:pPr>
+        <w:ind w:left="6840" w:hanging="360"/>
+      </w:pPr>
+      <w:rPr>
+        <w:rFonts w:ascii="Wingdings" w:hAnsi="Wingdings" w:hint="default"/>
+      </w:rPr>
+    </w:lvl>
+  </w:abstractNum>
+  <w:abstractNum w:abstractNumId="1">
+    <w:nsid w:val="34F425F5"/>
+    <w:multiLevelType w:val="hybridMultilevel"/>
+    <w:tmpl w:val="A88685D2"/>
+    <w:lvl w:ilvl="0" w:tplc="04090001">
+      <w:start w:val="1"/>
+      <w:numFmt w:val="bullet"/>
+      <w:lvlText w:val=""/>
+      <w:lvlJc w:val="left"/>
+      <w:pPr>
+        <w:ind w:left="1080" w:hanging="360"/>
+      </w:pPr>
+      <w:rPr>
+        <w:rFonts w:ascii="Symbol" w:hAnsi="Symbol" w:hint="default"/>
+      </w:rPr>
+    </w:lvl>
+    <w:lvl w:ilvl="1" w:tplc="04090003">
+      <w:start w:val="1"/>
+      <w:numFmt w:val="bullet"/>
+      <w:lvlText w:val="o"/>
+      <w:lvlJc w:val="left"/>
+      <w:pPr>
+        <w:ind w:left="1800" w:hanging="360"/>
+      </w:pPr>
+      <w:rPr>
+        <w:rFonts w:ascii="Courier New" w:hAnsi="Courier New" w:cs="Courier New" w:hint="default"/>
+      </w:rPr>
+    </w:lvl>
+    <w:lvl w:ilvl="2" w:tplc="04090005" w:tentative="1">
+      <w:start w:val="1"/>
+      <w:numFmt w:val="bullet"/>
+      <w:lvlText w:val=""/>
+      <w:lvlJc w:val="left"/>
+      <w:pPr>
+        <w:ind w:left="2520" w:hanging="360"/>
+      </w:pPr>
+      <w:rPr>
+        <w:rFonts w:ascii="Wingdings" w:hAnsi="Wingdings" w:hint="default"/>
+      </w:rPr>
+    </w:lvl>
+    <w:lvl w:ilvl="3" w:tplc="04090001" w:tentative="1">
+      <w:start w:val="1"/>
+      <w:numFmt w:val="bullet"/>
+      <w:lvlText w:val=""/>
+      <w:lvlJc w:val="left"/>
+      <w:pPr>
+        <w:ind w:left="3240" w:hanging="360"/>
+      </w:pPr>
+      <w:rPr>
+        <w:rFonts w:ascii="Symbol" w:hAnsi="Symbol" w:hint="default"/>
+      </w:rPr>
+    </w:lvl>
+    <w:lvl w:ilvl="4" w:tplc="04090003" w:tentative="1">
+      <w:start w:val="1"/>
+      <w:numFmt w:val="bullet"/>
+      <w:lvlText w:val="o"/>
+      <w:lvlJc w:val="left"/>
+      <w:pPr>
+        <w:ind w:left="3960" w:hanging="360"/>
+      </w:pPr>
+      <w:rPr>
+        <w:rFonts w:ascii="Courier New" w:hAnsi="Courier New" w:cs="Courier New" w:hint="default"/>
+      </w:rPr>
+    </w:lvl>
+    <w:lvl w:ilvl="5" w:tplc="04090005" w:tentative="1">
+      <w:start w:val="1"/>
+      <w:numFmt w:val="bullet"/>
+      <w:lvlText w:val=""/>
+      <w:lvlJc w:val="left"/>
+      <w:pPr>
+        <w:ind w:left="4680" w:hanging="360"/>
+      </w:pPr>
+      <w:rPr>
+        <w:rFonts w:ascii="Wingdings" w:hAnsi="Wingdings" w:hint="default"/>
+      </w:rPr>
+    </w:lvl>
+    <w:lvl w:ilvl="6" w:tplc="04090001" w:tentative="1">
+      <w:start w:val="1"/>
+      <w:numFmt w:val="bullet"/>
+      <w:lvlText w:val=""/>
+      <w:lvlJc w:val="left"/>
+      <w:pPr>
+        <w:ind w:left="5400" w:hanging="360"/>
+      </w:pPr>
+      <w:rPr>
+        <w:rFonts w:ascii="Symbol" w:hAnsi="Symbol" w:hint="default"/>
+      </w:rPr>
+    </w:lvl>
+    <w:lvl w:ilvl="7" w:tplc="04090003" w:tentative="1">
+      <w:start w:val="1"/>
+      <w:numFmt w:val="bullet"/>
+      <w:lvlText w:val="o"/>
+      <w:lvlJc w:val="left"/>
+      <w:pPr>
+        <w:ind w:left="6120" w:hanging="360"/>
+      </w:pPr>
+      <w:rPr>
+        <w:rFonts w:ascii="Courier New" w:hAnsi="Courier New" w:cs="Courier New" w:hint="default"/>
+      </w:rPr>
+    </w:lvl>
+    <w:lvl w:ilvl="8" w:tplc="04090005" w:tentative="1">
+      <w:start w:val="1"/>
+      <w:numFmt w:val="bullet"/>
+      <w:lvlText w:val=""/>
+      <w:lvlJc w:val="left"/>
+      <w:pPr>
+        <w:ind w:left="6840" w:hanging="360"/>
+      </w:pPr>
+      <w:rPr>
+        <w:rFonts w:ascii="Wingdings" w:hAnsi="Wingdings" w:hint="default"/>
+      </w:rPr>
+    </w:lvl>
+  </w:abstractNum>
+  <w:abstractNum w:abstractNumId="2">
+    <w:nsid w:val="64E85F65"/>
+    <w:multiLevelType w:val="hybridMultilevel"/>
+    <w:tmpl w:val="BCF69CA8"/>
+    <w:lvl w:ilvl="0" w:tplc="04090001">
+      <w:start w:val="1"/>
+      <w:numFmt w:val="bullet"/>
+      <w:lvlText w:val=""/>
+      <w:lvlJc w:val="left"/>
+      <w:pPr>
+        <w:ind w:left="1080" w:hanging="360"/>
+      </w:pPr>
+      <w:rPr>
+        <w:rFonts w:ascii="Symbol" w:hAnsi="Symbol" w:hint="default"/>
+      </w:rPr>
+    </w:lvl>
+    <w:lvl w:ilvl="1" w:tplc="04090003">
+      <w:start w:val="1"/>
+      <w:numFmt w:val="bullet"/>
+      <w:lvlText w:val="o"/>
+      <w:lvlJc w:val="left"/>
+      <w:pPr>
+        <w:ind w:left="1800" w:hanging="360"/>
+      </w:pPr>
+      <w:rPr>
+        <w:rFonts w:ascii="Courier New" w:hAnsi="Courier New" w:cs="Courier New" w:hint="default"/>
+      </w:rPr>
+    </w:lvl>
+    <w:lvl w:ilvl="2" w:tplc="04090005" w:tentative="1">
+      <w:start w:val="1"/>
+      <w:numFmt w:val="bullet"/>
+      <w:lvlText w:val=""/>
+      <w:lvlJc w:val="left"/>
+      <w:pPr>
+        <w:ind w:left="2520" w:hanging="360"/>
+      </w:pPr>
+      <w:rPr>
+        <w:rFonts w:ascii="Wingdings" w:hAnsi="Wingdings" w:hint="default"/>
+      </w:rPr>
+    </w:lvl>
+    <w:lvl w:ilvl="3" w:tplc="04090001" w:tentative="1">
+      <w:start w:val="1"/>
+      <w:numFmt w:val="bullet"/>
+      <w:lvlText w:val=""/>
+      <w:lvlJc w:val="left"/>
+      <w:pPr>
+        <w:ind w:left="3240" w:hanging="360"/>
+      </w:pPr>
+      <w:rPr>
+        <w:rFonts w:ascii="Symbol" w:hAnsi="Symbol" w:hint="default"/>
+      </w:rPr>
+    </w:lvl>
+    <w:lvl w:ilvl="4" w:tplc="04090003" w:tentative="1">
+      <w:start w:val="1"/>
+      <w:numFmt w:val="bullet"/>
+      <w:lvlText w:val="o"/>
+      <w:lvlJc w:val="left"/>
+      <w:pPr>
+        <w:ind w:left="3960" w:hanging="360"/>
+      </w:pPr>
+      <w:rPr>
+        <w:rFonts w:ascii="Courier New" w:hAnsi="Courier New" w:cs="Courier New" w:hint="default"/>
+      </w:rPr>
+    </w:lvl>
+    <w:lvl w:ilvl="5" w:tplc="04090005" w:tentative="1">
+      <w:start w:val="1"/>
+      <w:numFmt w:val="bullet"/>
+      <w:lvlText w:val=""/>
+      <w:lvlJc w:val="left"/>
+      <w:pPr>
+        <w:ind w:left="4680" w:hanging="360"/>
+      </w:pPr>
+      <w:rPr>
+        <w:rFonts w:ascii="Wingdings" w:hAnsi="Wingdings" w:hint="default"/>
+      </w:rPr>
+    </w:lvl>
+    <w:lvl w:ilvl="6" w:tplc="04090001" w:tentative="1">
+      <w:start w:val="1"/>
+      <w:numFmt w:val="bullet"/>
+      <w:lvlText w:val=""/>
+      <w:lvlJc w:val="left"/>
+      <w:pPr>
+        <w:ind w:left="5400" w:hanging="360"/>
+      </w:pPr>
+      <w:rPr>
+        <w:rFonts w:ascii="Symbol" w:hAnsi="Symbol" w:hint="default"/>
+      </w:rPr>
+    </w:lvl>
+    <w:lvl w:ilvl="7" w:tplc="04090003" w:tentative="1">
+      <w:start w:val="1"/>
+      <w:numFmt w:val="bullet"/>
+      <w:lvlText w:val="o"/>
+      <w:lvlJc w:val="left"/>
+      <w:pPr>
+        <w:ind w:left="6120" w:hanging="360"/>
+      </w:pPr>
+      <w:rPr>
+        <w:rFonts w:ascii="Courier New" w:hAnsi="Courier New" w:cs="Courier New" w:hint="default"/>
+      </w:rPr>
+    </w:lvl>
+    <w:lvl w:ilvl="8" w:tplc="04090005" w:tentative="1">
+      <w:start w:val="1"/>
+      <w:numFmt w:val="bullet"/>
+      <w:lvlText w:val=""/>
+      <w:lvlJc w:val="left"/>
+      <w:pPr>
+        <w:ind w:left="6840" w:hanging="360"/>
+      </w:pPr>
+      <w:rPr>
+        <w:rFonts w:ascii="Wingdings" w:hAnsi="Wingdings" w:hint="default"/>
+      </w:rPr>
+    </w:lvl>
+  </w:abstractNum>
+  <w:num w:numId="1">
+    <w:abstractNumId w:val="0"/>
+  </w:num>
+  <w:num w:numId="2">
+    <w:abstractNumId w:val="2"/>
+  </w:num>
+  <w:num w:numId="3">
+    <w:abstractNumId w:val="1"/>
+  </w:num>
+</w:numbering>
 </file>
 
 <file path=word/styles.xml><?xml version="1.0" encoding="utf-8"?>
@@ -721,6 +1513,17 @@
     <w:semiHidden/>
     <w:unhideWhenUsed/>
   </w:style>
+  <w:style w:type="paragraph" w:styleId="ListParagraph">
+    <w:name w:val="List Paragraph"/>
+    <w:basedOn w:val="Normal"/>
+    <w:uiPriority w:val="34"/>
+    <w:qFormat/>
+    <w:rsid w:val="00783BAC"/>
+    <w:pPr>
+      <w:ind w:left="720"/>
+      <w:contextualSpacing/>
+    </w:pPr>
+  </w:style>
 </w:styles>
 </file>
 

</xml_diff>